<commit_message>
update ui - bug fixed
</commit_message>
<xml_diff>
--- a/app/Templates/DecisionArrete10000.docx
+++ b/app/Templates/DecisionArrete10000.docx
@@ -500,6 +500,7 @@
           <w:lang w:eastAsia="fr-FR" w:bidi="ar-DZ"/>
         </w:rPr>
       </w:pPr>
+      <w:proofErr w:type="gramStart"/>
       <w:r>
         <w:rPr>
           <w:rFonts w:ascii="Times New Roman" w:eastAsia="Times New Roman" w:hAnsi="Times New Roman" w:cs="Times New Roman" w:hint="cs"/>
@@ -512,7 +513,22 @@
           <w:rtl/>
           <w:lang w:eastAsia="fr-FR" w:bidi="ar-DZ"/>
         </w:rPr>
-        <w:t>وزارة الــتـــضــامـن الــوطـنـي والأسرة و قضايا المرأة.</w:t>
+        <w:t>وزارة</w:t>
+      </w:r>
+      <w:proofErr w:type="gramEnd"/>
+      <w:r>
+        <w:rPr>
+          <w:rFonts w:ascii="Times New Roman" w:eastAsia="Times New Roman" w:hAnsi="Times New Roman" w:cs="Times New Roman" w:hint="cs"/>
+          <w:b/>
+          <w:bCs/>
+          <w:i/>
+          <w:iCs/>
+          <w:sz w:val="32"/>
+          <w:szCs w:val="32"/>
+          <w:rtl/>
+          <w:lang w:eastAsia="fr-FR" w:bidi="ar-DZ"/>
+        </w:rPr>
+        <w:t xml:space="preserve"> الــتـــضــامـن الــوطـنـي والأسرة و قضايا المرأة.</w:t>
       </w:r>
     </w:p>
     <w:p>
@@ -576,7 +592,37 @@
           <w:rtl/>
           <w:lang w:eastAsia="fr-FR" w:bidi="ar-DZ"/>
         </w:rPr>
-        <w:t>مصلحة حماية الاشخاص المعوقين وترقيتهم</w:t>
+        <w:t xml:space="preserve">مصلحة حماية </w:t>
+      </w:r>
+      <w:proofErr w:type="spellStart"/>
+      <w:r>
+        <w:rPr>
+          <w:rFonts w:ascii="Times New Roman" w:eastAsia="Times New Roman" w:hAnsi="Times New Roman" w:cs="Times New Roman" w:hint="cs"/>
+          <w:b/>
+          <w:bCs/>
+          <w:i/>
+          <w:iCs/>
+          <w:sz w:val="28"/>
+          <w:szCs w:val="28"/>
+          <w:rtl/>
+          <w:lang w:eastAsia="fr-FR" w:bidi="ar-DZ"/>
+        </w:rPr>
+        <w:t>الاشخاص</w:t>
+      </w:r>
+      <w:proofErr w:type="spellEnd"/>
+      <w:r>
+        <w:rPr>
+          <w:rFonts w:ascii="Times New Roman" w:eastAsia="Times New Roman" w:hAnsi="Times New Roman" w:cs="Times New Roman" w:hint="cs"/>
+          <w:b/>
+          <w:bCs/>
+          <w:i/>
+          <w:iCs/>
+          <w:sz w:val="28"/>
+          <w:szCs w:val="28"/>
+          <w:rtl/>
+          <w:lang w:eastAsia="fr-FR" w:bidi="ar-DZ"/>
+        </w:rPr>
+        <w:t xml:space="preserve"> المعوقين وترقيتهم</w:t>
       </w:r>
     </w:p>
     <w:p>
@@ -627,8 +673,24 @@
           <w:rtl/>
           <w:lang w:eastAsia="fr-FR" w:bidi="ar-DZ"/>
         </w:rPr>
-        <w:t>المقرر رقم     المؤرخ في                المتضمن التوقيف النهاني</w:t>
-      </w:r>
+        <w:t xml:space="preserve">المقرر رقم     المؤرخ في                المتضمن التوقيف </w:t>
+      </w:r>
+      <w:proofErr w:type="spellStart"/>
+      <w:r>
+        <w:rPr>
+          <w:rFonts w:ascii="Times New Roman" w:eastAsia="Times New Roman" w:hAnsi="Times New Roman" w:cs="Times New Roman" w:hint="cs"/>
+          <w:b/>
+          <w:bCs/>
+          <w:i/>
+          <w:iCs/>
+          <w:sz w:val="32"/>
+          <w:szCs w:val="32"/>
+          <w:rtl/>
+          <w:lang w:eastAsia="fr-FR" w:bidi="ar-DZ"/>
+        </w:rPr>
+        <w:t>النهاني</w:t>
+      </w:r>
+      <w:proofErr w:type="spellEnd"/>
     </w:p>
     <w:p>
       <w:pPr>
@@ -693,6 +755,7 @@
           <w:lang w:eastAsia="fr-FR" w:bidi="ar-DZ"/>
         </w:rPr>
       </w:pPr>
+      <w:proofErr w:type="spellStart"/>
       <w:r>
         <w:rPr>
           <w:rFonts w:ascii="Times New Roman" w:eastAsia="Times New Roman" w:hAnsi="Times New Roman" w:cs="Times New Roman" w:hint="cs"/>
@@ -705,7 +768,22 @@
           <w:rtl/>
           <w:lang w:eastAsia="fr-FR" w:bidi="ar-DZ"/>
         </w:rPr>
-        <w:t>ان مدير النشاط الاجتماعي والتضامن لولاية .</w:t>
+        <w:t>ان</w:t>
+      </w:r>
+      <w:proofErr w:type="spellEnd"/>
+      <w:r>
+        <w:rPr>
+          <w:rFonts w:ascii="Times New Roman" w:eastAsia="Times New Roman" w:hAnsi="Times New Roman" w:cs="Times New Roman" w:hint="cs"/>
+          <w:b/>
+          <w:bCs/>
+          <w:i/>
+          <w:iCs/>
+          <w:sz w:val="32"/>
+          <w:szCs w:val="32"/>
+          <w:rtl/>
+          <w:lang w:eastAsia="fr-FR" w:bidi="ar-DZ"/>
+        </w:rPr>
+        <w:t xml:space="preserve"> مدير النشاط الاجتماعي والتضامن لولاية .</w:t>
       </w:r>
     </w:p>
     <w:p>
@@ -734,8 +812,22 @@
           <w:rtl/>
           <w:lang w:eastAsia="fr-FR" w:bidi="ar-DZ"/>
         </w:rPr>
-        <w:t>- بمقتضى القانون رقم 90-21 المؤرخ في 24 محرم عام 15 غشت سنة 1990 المتعلق بالمحاسبة العمومية .</w:t>
-      </w:r>
+        <w:t xml:space="preserve">- بمقتضى القانون رقم 90-21 المؤرخ في 24 محرم عام 15 غشت سنة 1990 المتعلق بالمحاسبة </w:t>
+      </w:r>
+      <w:proofErr w:type="gramStart"/>
+      <w:r>
+        <w:rPr>
+          <w:rFonts w:ascii="Times New Roman" w:eastAsia="Times New Roman" w:hAnsi="Times New Roman" w:cs="Times New Roman" w:hint="cs"/>
+          <w:b/>
+          <w:bCs/>
+          <w:sz w:val="24"/>
+          <w:szCs w:val="24"/>
+          <w:rtl/>
+          <w:lang w:eastAsia="fr-FR" w:bidi="ar-DZ"/>
+        </w:rPr>
+        <w:t>العمومية .</w:t>
+      </w:r>
+      <w:proofErr w:type="gramEnd"/>
     </w:p>
     <w:p>
       <w:pPr>
@@ -787,7 +879,33 @@
           <w:rtl/>
           <w:lang w:eastAsia="fr-FR" w:bidi="ar-DZ"/>
         </w:rPr>
-        <w:t xml:space="preserve"> المتعلق بحماية الشخاص المعوقين </w:t>
+        <w:t xml:space="preserve"> المتعلق بحماية </w:t>
+      </w:r>
+      <w:proofErr w:type="spellStart"/>
+      <w:r>
+        <w:rPr>
+          <w:rFonts w:ascii="Times New Roman" w:eastAsia="Times New Roman" w:hAnsi="Times New Roman" w:cs="Times New Roman" w:hint="cs"/>
+          <w:b/>
+          <w:bCs/>
+          <w:sz w:val="24"/>
+          <w:szCs w:val="24"/>
+          <w:rtl/>
+          <w:lang w:eastAsia="fr-FR" w:bidi="ar-DZ"/>
+        </w:rPr>
+        <w:t>الشخاص</w:t>
+      </w:r>
+      <w:proofErr w:type="spellEnd"/>
+      <w:r>
+        <w:rPr>
+          <w:rFonts w:ascii="Times New Roman" w:eastAsia="Times New Roman" w:hAnsi="Times New Roman" w:cs="Times New Roman" w:hint="cs"/>
+          <w:b/>
+          <w:bCs/>
+          <w:sz w:val="24"/>
+          <w:szCs w:val="24"/>
+          <w:rtl/>
+          <w:lang w:eastAsia="fr-FR" w:bidi="ar-DZ"/>
+        </w:rPr>
+        <w:t xml:space="preserve"> المعوقين </w:t>
       </w:r>
     </w:p>
     <w:p>
@@ -806,6 +924,7 @@
           <w:lang w:eastAsia="fr-FR" w:bidi="ar-DZ"/>
         </w:rPr>
       </w:pPr>
+      <w:proofErr w:type="gramStart"/>
       <w:r>
         <w:rPr>
           <w:rFonts w:ascii="Times New Roman" w:eastAsia="Times New Roman" w:hAnsi="Times New Roman" w:cs="Times New Roman" w:hint="cs"/>
@@ -818,6 +937,7 @@
         </w:rPr>
         <w:t>وترقيتهم .</w:t>
       </w:r>
+      <w:proofErr w:type="gramEnd"/>
     </w:p>
     <w:p>
       <w:pPr>
@@ -1090,8 +1210,74 @@
           <w:rtl/>
           <w:lang w:eastAsia="fr-FR" w:bidi="ar-DZ"/>
         </w:rPr>
-        <w:t>وبمقتضى المرسوم التنفيدي رقم 03-45 المؤرخ في 17 دي القعدة عام 1423 .الموافق 19 يناير سنة 2003 . المحدد لكيفيات</w:t>
-      </w:r>
+        <w:t xml:space="preserve">وبمقتضى المرسوم </w:t>
+      </w:r>
+      <w:proofErr w:type="spellStart"/>
+      <w:r>
+        <w:rPr>
+          <w:rFonts w:ascii="Times New Roman" w:eastAsia="Times New Roman" w:hAnsi="Times New Roman" w:cs="Times New Roman" w:hint="cs"/>
+          <w:b/>
+          <w:bCs/>
+          <w:sz w:val="24"/>
+          <w:szCs w:val="24"/>
+          <w:rtl/>
+          <w:lang w:eastAsia="fr-FR" w:bidi="ar-DZ"/>
+        </w:rPr>
+        <w:t>التنفيدي</w:t>
+      </w:r>
+      <w:proofErr w:type="spellEnd"/>
+      <w:r>
+        <w:rPr>
+          <w:rFonts w:ascii="Times New Roman" w:eastAsia="Times New Roman" w:hAnsi="Times New Roman" w:cs="Times New Roman" w:hint="cs"/>
+          <w:b/>
+          <w:bCs/>
+          <w:sz w:val="24"/>
+          <w:szCs w:val="24"/>
+          <w:rtl/>
+          <w:lang w:eastAsia="fr-FR" w:bidi="ar-DZ"/>
+        </w:rPr>
+        <w:t xml:space="preserve"> رقم 03-45 المؤرخ في 17 </w:t>
+      </w:r>
+      <w:proofErr w:type="spellStart"/>
+      <w:r>
+        <w:rPr>
+          <w:rFonts w:ascii="Times New Roman" w:eastAsia="Times New Roman" w:hAnsi="Times New Roman" w:cs="Times New Roman" w:hint="cs"/>
+          <w:b/>
+          <w:bCs/>
+          <w:sz w:val="24"/>
+          <w:szCs w:val="24"/>
+          <w:rtl/>
+          <w:lang w:eastAsia="fr-FR" w:bidi="ar-DZ"/>
+        </w:rPr>
+        <w:t>دي</w:t>
+      </w:r>
+      <w:proofErr w:type="spellEnd"/>
+      <w:r>
+        <w:rPr>
+          <w:rFonts w:ascii="Times New Roman" w:eastAsia="Times New Roman" w:hAnsi="Times New Roman" w:cs="Times New Roman" w:hint="cs"/>
+          <w:b/>
+          <w:bCs/>
+          <w:sz w:val="24"/>
+          <w:szCs w:val="24"/>
+          <w:rtl/>
+          <w:lang w:eastAsia="fr-FR" w:bidi="ar-DZ"/>
+        </w:rPr>
+        <w:t xml:space="preserve"> القعدة عام 1423 .الموافق 19 يناير سنة 2003 . المحدد </w:t>
+      </w:r>
+      <w:proofErr w:type="spellStart"/>
+      <w:r>
+        <w:rPr>
+          <w:rFonts w:ascii="Times New Roman" w:eastAsia="Times New Roman" w:hAnsi="Times New Roman" w:cs="Times New Roman" w:hint="cs"/>
+          <w:b/>
+          <w:bCs/>
+          <w:sz w:val="24"/>
+          <w:szCs w:val="24"/>
+          <w:rtl/>
+          <w:lang w:eastAsia="fr-FR" w:bidi="ar-DZ"/>
+        </w:rPr>
+        <w:t>لكيفيات</w:t>
+      </w:r>
+      <w:proofErr w:type="spellEnd"/>
     </w:p>
     <w:p>
       <w:pPr>
@@ -1119,7 +1305,59 @@
           <w:rtl/>
           <w:lang w:eastAsia="fr-FR" w:bidi="ar-DZ"/>
         </w:rPr>
-        <w:t xml:space="preserve"> تطبيق احكام المادة (7) من القانون رقم 02-09 المؤرخ في 8 مايو سنة 2002  المتعلق بحماية الشخاص المعوقين وترقيت</w:t>
+        <w:t xml:space="preserve"> تطبيق </w:t>
+      </w:r>
+      <w:proofErr w:type="spellStart"/>
+      <w:r>
+        <w:rPr>
+          <w:rFonts w:ascii="Times New Roman" w:eastAsia="Times New Roman" w:hAnsi="Times New Roman" w:cs="Times New Roman" w:hint="cs"/>
+          <w:b/>
+          <w:bCs/>
+          <w:sz w:val="24"/>
+          <w:szCs w:val="24"/>
+          <w:rtl/>
+          <w:lang w:eastAsia="fr-FR" w:bidi="ar-DZ"/>
+        </w:rPr>
+        <w:t>احكام</w:t>
+      </w:r>
+      <w:proofErr w:type="spellEnd"/>
+      <w:r>
+        <w:rPr>
+          <w:rFonts w:ascii="Times New Roman" w:eastAsia="Times New Roman" w:hAnsi="Times New Roman" w:cs="Times New Roman" w:hint="cs"/>
+          <w:b/>
+          <w:bCs/>
+          <w:sz w:val="24"/>
+          <w:szCs w:val="24"/>
+          <w:rtl/>
+          <w:lang w:eastAsia="fr-FR" w:bidi="ar-DZ"/>
+        </w:rPr>
+        <w:t xml:space="preserve"> المادة (7) من القانون رقم 02-09 المؤرخ في 8 مايو سنة 2002  المتعلق بحماية </w:t>
+      </w:r>
+      <w:proofErr w:type="spellStart"/>
+      <w:r>
+        <w:rPr>
+          <w:rFonts w:ascii="Times New Roman" w:eastAsia="Times New Roman" w:hAnsi="Times New Roman" w:cs="Times New Roman" w:hint="cs"/>
+          <w:b/>
+          <w:bCs/>
+          <w:sz w:val="24"/>
+          <w:szCs w:val="24"/>
+          <w:rtl/>
+          <w:lang w:eastAsia="fr-FR" w:bidi="ar-DZ"/>
+        </w:rPr>
+        <w:t>الشخاص</w:t>
+      </w:r>
+      <w:proofErr w:type="spellEnd"/>
+      <w:r>
+        <w:rPr>
+          <w:rFonts w:ascii="Times New Roman" w:eastAsia="Times New Roman" w:hAnsi="Times New Roman" w:cs="Times New Roman" w:hint="cs"/>
+          <w:b/>
+          <w:bCs/>
+          <w:sz w:val="24"/>
+          <w:szCs w:val="24"/>
+          <w:rtl/>
+          <w:lang w:eastAsia="fr-FR" w:bidi="ar-DZ"/>
+        </w:rPr>
+        <w:t xml:space="preserve"> المعوقين وترقيت</w:t>
       </w:r>
       <w:r>
         <w:rPr>
@@ -1172,8 +1410,22 @@
           <w:rtl/>
           <w:lang w:eastAsia="fr-FR" w:bidi="ar-DZ"/>
         </w:rPr>
-        <w:t>المعدل والمتمم .</w:t>
-      </w:r>
+        <w:t xml:space="preserve">المعدل </w:t>
+      </w:r>
+      <w:proofErr w:type="gramStart"/>
+      <w:r>
+        <w:rPr>
+          <w:rFonts w:ascii="Times New Roman" w:eastAsia="Times New Roman" w:hAnsi="Times New Roman" w:cs="Times New Roman" w:hint="cs"/>
+          <w:b/>
+          <w:bCs/>
+          <w:sz w:val="24"/>
+          <w:szCs w:val="24"/>
+          <w:rtl/>
+          <w:lang w:eastAsia="fr-FR" w:bidi="ar-DZ"/>
+        </w:rPr>
+        <w:t>والمتمم .</w:t>
+      </w:r>
+      <w:proofErr w:type="gramEnd"/>
     </w:p>
     <w:p>
       <w:pPr>
@@ -1213,7 +1465,59 @@
           <w:rtl/>
           <w:lang w:eastAsia="fr-FR" w:bidi="ar-DZ"/>
         </w:rPr>
-        <w:t xml:space="preserve">وبمقتضى المرسوم التنفيدي رقم 03-175 المؤرخ في 12 صفر 1424 الموافق 14 افريل سنة 2003 والمتعلق باللجنة الطبية </w:t>
+        <w:t xml:space="preserve">وبمقتضى المرسوم </w:t>
+      </w:r>
+      <w:proofErr w:type="spellStart"/>
+      <w:r>
+        <w:rPr>
+          <w:rFonts w:ascii="Times New Roman" w:eastAsia="Times New Roman" w:hAnsi="Times New Roman" w:cs="Times New Roman" w:hint="cs"/>
+          <w:b/>
+          <w:bCs/>
+          <w:sz w:val="24"/>
+          <w:szCs w:val="24"/>
+          <w:rtl/>
+          <w:lang w:eastAsia="fr-FR" w:bidi="ar-DZ"/>
+        </w:rPr>
+        <w:t>التنفيدي</w:t>
+      </w:r>
+      <w:proofErr w:type="spellEnd"/>
+      <w:r>
+        <w:rPr>
+          <w:rFonts w:ascii="Times New Roman" w:eastAsia="Times New Roman" w:hAnsi="Times New Roman" w:cs="Times New Roman" w:hint="cs"/>
+          <w:b/>
+          <w:bCs/>
+          <w:sz w:val="24"/>
+          <w:szCs w:val="24"/>
+          <w:rtl/>
+          <w:lang w:eastAsia="fr-FR" w:bidi="ar-DZ"/>
+        </w:rPr>
+        <w:t xml:space="preserve"> رقم 03-175 المؤرخ في 12 صفر 1424 الموافق 14 </w:t>
+      </w:r>
+      <w:proofErr w:type="spellStart"/>
+      <w:r>
+        <w:rPr>
+          <w:rFonts w:ascii="Times New Roman" w:eastAsia="Times New Roman" w:hAnsi="Times New Roman" w:cs="Times New Roman" w:hint="cs"/>
+          <w:b/>
+          <w:bCs/>
+          <w:sz w:val="24"/>
+          <w:szCs w:val="24"/>
+          <w:rtl/>
+          <w:lang w:eastAsia="fr-FR" w:bidi="ar-DZ"/>
+        </w:rPr>
+        <w:t>افريل</w:t>
+      </w:r>
+      <w:proofErr w:type="spellEnd"/>
+      <w:r>
+        <w:rPr>
+          <w:rFonts w:ascii="Times New Roman" w:eastAsia="Times New Roman" w:hAnsi="Times New Roman" w:cs="Times New Roman" w:hint="cs"/>
+          <w:b/>
+          <w:bCs/>
+          <w:sz w:val="24"/>
+          <w:szCs w:val="24"/>
+          <w:rtl/>
+          <w:lang w:eastAsia="fr-FR" w:bidi="ar-DZ"/>
+        </w:rPr>
+        <w:t xml:space="preserve"> سنة 2003 والمتعلق باللجنة الطبية </w:t>
       </w:r>
     </w:p>
     <w:p>
@@ -1232,17 +1536,31 @@
           <w:lang w:eastAsia="fr-FR" w:bidi="ar-DZ"/>
         </w:rPr>
       </w:pPr>
-      <w:r>
-        <w:rPr>
-          <w:rFonts w:ascii="Times New Roman" w:eastAsia="Times New Roman" w:hAnsi="Times New Roman" w:cs="Times New Roman" w:hint="cs"/>
-          <w:b/>
-          <w:bCs/>
-          <w:sz w:val="24"/>
-          <w:szCs w:val="24"/>
-          <w:rtl/>
-          <w:lang w:eastAsia="fr-FR" w:bidi="ar-DZ"/>
-        </w:rPr>
-        <w:t>الولائية المتخصصة و اللجنة الوطنية للطعن .</w:t>
+      <w:proofErr w:type="spellStart"/>
+      <w:r>
+        <w:rPr>
+          <w:rFonts w:ascii="Times New Roman" w:eastAsia="Times New Roman" w:hAnsi="Times New Roman" w:cs="Times New Roman" w:hint="cs"/>
+          <w:b/>
+          <w:bCs/>
+          <w:sz w:val="24"/>
+          <w:szCs w:val="24"/>
+          <w:rtl/>
+          <w:lang w:eastAsia="fr-FR" w:bidi="ar-DZ"/>
+        </w:rPr>
+        <w:t>الولائية</w:t>
+      </w:r>
+      <w:proofErr w:type="spellEnd"/>
+      <w:r>
+        <w:rPr>
+          <w:rFonts w:ascii="Times New Roman" w:eastAsia="Times New Roman" w:hAnsi="Times New Roman" w:cs="Times New Roman" w:hint="cs"/>
+          <w:b/>
+          <w:bCs/>
+          <w:sz w:val="24"/>
+          <w:szCs w:val="24"/>
+          <w:rtl/>
+          <w:lang w:eastAsia="fr-FR" w:bidi="ar-DZ"/>
+        </w:rPr>
+        <w:t xml:space="preserve"> المتخصصة و اللجنة الوطنية للطعن .</w:t>
       </w:r>
     </w:p>
     <w:p>
@@ -1283,7 +1601,85 @@
           <w:rtl/>
           <w:lang w:eastAsia="fr-FR" w:bidi="ar-DZ"/>
         </w:rPr>
-        <w:t xml:space="preserve">وبمقتضى المرسوم التنفيدي رقم 10-128 المؤرخ في 13 جمادى الاولى عام 1431 الموافق 28 افريل سنة 2010 المتضمن </w:t>
+        <w:t xml:space="preserve">وبمقتضى المرسوم </w:t>
+      </w:r>
+      <w:proofErr w:type="spellStart"/>
+      <w:r>
+        <w:rPr>
+          <w:rFonts w:ascii="Times New Roman" w:eastAsia="Times New Roman" w:hAnsi="Times New Roman" w:cs="Times New Roman" w:hint="cs"/>
+          <w:b/>
+          <w:bCs/>
+          <w:sz w:val="24"/>
+          <w:szCs w:val="24"/>
+          <w:rtl/>
+          <w:lang w:eastAsia="fr-FR" w:bidi="ar-DZ"/>
+        </w:rPr>
+        <w:t>التنفيدي</w:t>
+      </w:r>
+      <w:proofErr w:type="spellEnd"/>
+      <w:r>
+        <w:rPr>
+          <w:rFonts w:ascii="Times New Roman" w:eastAsia="Times New Roman" w:hAnsi="Times New Roman" w:cs="Times New Roman" w:hint="cs"/>
+          <w:b/>
+          <w:bCs/>
+          <w:sz w:val="24"/>
+          <w:szCs w:val="24"/>
+          <w:rtl/>
+          <w:lang w:eastAsia="fr-FR" w:bidi="ar-DZ"/>
+        </w:rPr>
+        <w:t xml:space="preserve"> رقم 10-128 المؤرخ في 13 جمادى </w:t>
+      </w:r>
+      <w:proofErr w:type="spellStart"/>
+      <w:r>
+        <w:rPr>
+          <w:rFonts w:ascii="Times New Roman" w:eastAsia="Times New Roman" w:hAnsi="Times New Roman" w:cs="Times New Roman" w:hint="cs"/>
+          <w:b/>
+          <w:bCs/>
+          <w:sz w:val="24"/>
+          <w:szCs w:val="24"/>
+          <w:rtl/>
+          <w:lang w:eastAsia="fr-FR" w:bidi="ar-DZ"/>
+        </w:rPr>
+        <w:t>الاولى</w:t>
+      </w:r>
+      <w:proofErr w:type="spellEnd"/>
+      <w:r>
+        <w:rPr>
+          <w:rFonts w:ascii="Times New Roman" w:eastAsia="Times New Roman" w:hAnsi="Times New Roman" w:cs="Times New Roman" w:hint="cs"/>
+          <w:b/>
+          <w:bCs/>
+          <w:sz w:val="24"/>
+          <w:szCs w:val="24"/>
+          <w:rtl/>
+          <w:lang w:eastAsia="fr-FR" w:bidi="ar-DZ"/>
+        </w:rPr>
+        <w:t xml:space="preserve"> عام 1431 الموافق 28 </w:t>
+      </w:r>
+      <w:proofErr w:type="spellStart"/>
+      <w:r>
+        <w:rPr>
+          <w:rFonts w:ascii="Times New Roman" w:eastAsia="Times New Roman" w:hAnsi="Times New Roman" w:cs="Times New Roman" w:hint="cs"/>
+          <w:b/>
+          <w:bCs/>
+          <w:sz w:val="24"/>
+          <w:szCs w:val="24"/>
+          <w:rtl/>
+          <w:lang w:eastAsia="fr-FR" w:bidi="ar-DZ"/>
+        </w:rPr>
+        <w:t>افريل</w:t>
+      </w:r>
+      <w:proofErr w:type="spellEnd"/>
+      <w:r>
+        <w:rPr>
+          <w:rFonts w:ascii="Times New Roman" w:eastAsia="Times New Roman" w:hAnsi="Times New Roman" w:cs="Times New Roman" w:hint="cs"/>
+          <w:b/>
+          <w:bCs/>
+          <w:sz w:val="24"/>
+          <w:szCs w:val="24"/>
+          <w:rtl/>
+          <w:lang w:eastAsia="fr-FR" w:bidi="ar-DZ"/>
+        </w:rPr>
+        <w:t xml:space="preserve"> سنة 2010 المتضمن </w:t>
       </w:r>
     </w:p>
     <w:p>
@@ -1425,7 +1821,33 @@
           <w:rtl/>
           <w:lang w:eastAsia="fr-FR" w:bidi="ar-DZ"/>
         </w:rPr>
-        <w:t>ي جمادى الاول عام 1434 المواف</w:t>
+        <w:t xml:space="preserve">ي جمادى </w:t>
+      </w:r>
+      <w:proofErr w:type="spellStart"/>
+      <w:r>
+        <w:rPr>
+          <w:rFonts w:ascii="Times New Roman" w:eastAsia="Times New Roman" w:hAnsi="Times New Roman" w:cs="Times New Roman" w:hint="cs"/>
+          <w:b/>
+          <w:bCs/>
+          <w:sz w:val="24"/>
+          <w:szCs w:val="24"/>
+          <w:rtl/>
+          <w:lang w:eastAsia="fr-FR" w:bidi="ar-DZ"/>
+        </w:rPr>
+        <w:t>الاول</w:t>
+      </w:r>
+      <w:proofErr w:type="spellEnd"/>
+      <w:r>
+        <w:rPr>
+          <w:rFonts w:ascii="Times New Roman" w:eastAsia="Times New Roman" w:hAnsi="Times New Roman" w:cs="Times New Roman" w:hint="cs"/>
+          <w:b/>
+          <w:bCs/>
+          <w:sz w:val="24"/>
+          <w:szCs w:val="24"/>
+          <w:rtl/>
+          <w:lang w:eastAsia="fr-FR" w:bidi="ar-DZ"/>
+        </w:rPr>
+        <w:t xml:space="preserve"> عام 1434 المواف</w:t>
       </w:r>
       <w:r>
         <w:rPr>
@@ -1449,7 +1871,33 @@
           <w:rtl/>
           <w:lang w:eastAsia="fr-FR" w:bidi="ar-DZ"/>
         </w:rPr>
-        <w:t>ق 15 يوليو سنة 2014 الدي يح</w:t>
+        <w:t xml:space="preserve">ق 15 يوليو سنة 2014 </w:t>
+      </w:r>
+      <w:proofErr w:type="spellStart"/>
+      <w:r>
+        <w:rPr>
+          <w:rFonts w:ascii="Times New Roman" w:eastAsia="Times New Roman" w:hAnsi="Times New Roman" w:cs="Times New Roman" w:hint="cs"/>
+          <w:b/>
+          <w:bCs/>
+          <w:sz w:val="24"/>
+          <w:szCs w:val="24"/>
+          <w:rtl/>
+          <w:lang w:eastAsia="fr-FR" w:bidi="ar-DZ"/>
+        </w:rPr>
+        <w:t>الدي</w:t>
+      </w:r>
+      <w:proofErr w:type="spellEnd"/>
+      <w:r>
+        <w:rPr>
+          <w:rFonts w:ascii="Times New Roman" w:eastAsia="Times New Roman" w:hAnsi="Times New Roman" w:cs="Times New Roman" w:hint="cs"/>
+          <w:b/>
+          <w:bCs/>
+          <w:sz w:val="24"/>
+          <w:szCs w:val="24"/>
+          <w:rtl/>
+          <w:lang w:eastAsia="fr-FR" w:bidi="ar-DZ"/>
+        </w:rPr>
+        <w:t xml:space="preserve"> يح</w:t>
       </w:r>
       <w:r>
         <w:rPr>
@@ -1492,23 +1940,37 @@
           <w:lang w:eastAsia="fr-FR" w:bidi="ar-DZ"/>
         </w:rPr>
       </w:pPr>
-      <w:r>
-        <w:rPr>
-          <w:rFonts w:ascii="Times New Roman" w:eastAsia="Times New Roman" w:hAnsi="Times New Roman" w:cs="Times New Roman" w:hint="cs"/>
-          <w:b/>
-          <w:bCs/>
-          <w:sz w:val="24"/>
-          <w:szCs w:val="24"/>
-          <w:rtl/>
-          <w:lang w:eastAsia="fr-FR" w:bidi="ar-DZ"/>
-        </w:rPr>
-        <w:t>الاعاقت حسب طبيعتها ودرجتها .</w:t>
+      <w:proofErr w:type="spellStart"/>
+      <w:r>
+        <w:rPr>
+          <w:rFonts w:ascii="Times New Roman" w:eastAsia="Times New Roman" w:hAnsi="Times New Roman" w:cs="Times New Roman" w:hint="cs"/>
+          <w:b/>
+          <w:bCs/>
+          <w:sz w:val="24"/>
+          <w:szCs w:val="24"/>
+          <w:rtl/>
+          <w:lang w:eastAsia="fr-FR" w:bidi="ar-DZ"/>
+        </w:rPr>
+        <w:t>الاعاقت</w:t>
+      </w:r>
+      <w:proofErr w:type="spellEnd"/>
+      <w:r>
+        <w:rPr>
+          <w:rFonts w:ascii="Times New Roman" w:eastAsia="Times New Roman" w:hAnsi="Times New Roman" w:cs="Times New Roman" w:hint="cs"/>
+          <w:b/>
+          <w:bCs/>
+          <w:sz w:val="24"/>
+          <w:szCs w:val="24"/>
+          <w:rtl/>
+          <w:lang w:eastAsia="fr-FR" w:bidi="ar-DZ"/>
+        </w:rPr>
+        <w:t xml:space="preserve"> حسب طبيعتها ودرجتها .</w:t>
       </w:r>
     </w:p>
     <w:p>
       <w:pPr>
         <w:bidi/>
-        <w:spacing w:after="0" w:line="240" w:lineRule="auto"/>
+        <w:spacing w:line="240" w:lineRule="auto"/>
         <w:ind w:hanging="602"/>
         <w:jc w:val="lowKashida"/>
         <w:rPr>
@@ -1521,19 +1983,150 @@
           <w:lang w:eastAsia="fr-FR" w:bidi="ar-DZ"/>
         </w:rPr>
       </w:pPr>
+      <w:r>
+        <w:rPr>
+          <w:rFonts w:ascii="Times New Roman" w:eastAsia="Times New Roman" w:hAnsi="Times New Roman" w:cs="Times New Roman" w:hint="cs"/>
+          <w:b/>
+          <w:bCs/>
+          <w:sz w:val="24"/>
+          <w:szCs w:val="24"/>
+          <w:rtl/>
+          <w:lang w:eastAsia="fr-FR" w:bidi="ar-DZ"/>
+        </w:rPr>
+        <w:t>- و بمقتضى شهادة الوفاة رقم       المؤرخة في          للسيد</w:t>
+      </w:r>
+      <w:r>
+        <w:rPr>
+          <w:rFonts w:ascii="Times New Roman" w:eastAsia="Times New Roman" w:hAnsi="Times New Roman" w:cs="Times New Roman" w:hint="cs"/>
+          <w:b/>
+          <w:bCs/>
+          <w:sz w:val="24"/>
+          <w:szCs w:val="24"/>
+          <w:rtl/>
+          <w:lang w:eastAsia="fr-FR" w:bidi="ar-DZ"/>
+        </w:rPr>
+        <w:t>(ة)</w:t>
+      </w:r>
+      <w:r>
+        <w:rPr>
+          <w:rFonts w:ascii="Times New Roman" w:eastAsia="Times New Roman" w:hAnsi="Times New Roman" w:cs="Times New Roman" w:hint="cs"/>
+          <w:b/>
+          <w:bCs/>
+          <w:sz w:val="24"/>
+          <w:szCs w:val="24"/>
+          <w:rtl/>
+          <w:lang w:eastAsia="fr-FR" w:bidi="ar-DZ"/>
+        </w:rPr>
+        <w:t xml:space="preserve"> </w:t>
+      </w:r>
+      <w:r>
+        <w:rPr>
+          <w:rFonts w:ascii="Times New Roman" w:eastAsia="Times New Roman" w:hAnsi="Times New Roman" w:cs="Times New Roman"/>
+          <w:b/>
+          <w:bCs/>
+          <w:sz w:val="24"/>
+          <w:szCs w:val="24"/>
+          <w:lang w:eastAsia="fr-FR" w:bidi="ar-DZ"/>
+        </w:rPr>
+        <w:t>${</w:t>
+      </w:r>
+      <w:proofErr w:type="spellStart"/>
+      <w:r>
+        <w:rPr>
+          <w:rFonts w:ascii="Times New Roman" w:eastAsia="Times New Roman" w:hAnsi="Times New Roman" w:cs="Times New Roman"/>
+          <w:b/>
+          <w:bCs/>
+          <w:sz w:val="24"/>
+          <w:szCs w:val="24"/>
+          <w:lang w:eastAsia="fr-FR" w:bidi="ar-DZ"/>
+        </w:rPr>
+        <w:t>nomAr</w:t>
+      </w:r>
+      <w:proofErr w:type="spellEnd"/>
+      <w:r>
+        <w:rPr>
+          <w:rFonts w:ascii="Times New Roman" w:eastAsia="Times New Roman" w:hAnsi="Times New Roman" w:cs="Times New Roman"/>
+          <w:b/>
+          <w:bCs/>
+          <w:sz w:val="24"/>
+          <w:szCs w:val="24"/>
+          <w:lang w:eastAsia="fr-FR" w:bidi="ar-DZ"/>
+        </w:rPr>
+        <w:t>}</w:t>
+      </w:r>
+      <w:r>
+        <w:rPr>
+          <w:rFonts w:ascii="Times New Roman" w:eastAsia="Times New Roman" w:hAnsi="Times New Roman" w:cs="Times New Roman" w:hint="cs"/>
+          <w:b/>
+          <w:bCs/>
+          <w:sz w:val="24"/>
+          <w:szCs w:val="24"/>
+          <w:rtl/>
+          <w:lang w:eastAsia="fr-FR" w:bidi="ar-DZ"/>
+        </w:rPr>
+        <w:t xml:space="preserve">  </w:t>
+      </w:r>
+      <w:r>
+        <w:rPr>
+          <w:rFonts w:ascii="Times New Roman" w:eastAsia="Times New Roman" w:hAnsi="Times New Roman" w:cs="Times New Roman"/>
+          <w:b/>
+          <w:bCs/>
+          <w:sz w:val="24"/>
+          <w:szCs w:val="24"/>
+          <w:lang w:val="en-US" w:eastAsia="fr-FR" w:bidi="ar-DZ"/>
+        </w:rPr>
+        <w:t>${</w:t>
+      </w:r>
+      <w:proofErr w:type="spellStart"/>
+      <w:r>
+        <w:rPr>
+          <w:rFonts w:ascii="Times New Roman" w:eastAsia="Times New Roman" w:hAnsi="Times New Roman" w:cs="Times New Roman"/>
+          <w:b/>
+          <w:bCs/>
+          <w:sz w:val="24"/>
+          <w:szCs w:val="24"/>
+          <w:lang w:val="en-US" w:eastAsia="fr-FR" w:bidi="ar-DZ"/>
+        </w:rPr>
+        <w:t>prenomAr</w:t>
+      </w:r>
+      <w:proofErr w:type="spellEnd"/>
+      <w:r>
+        <w:rPr>
+          <w:rFonts w:ascii="Times New Roman" w:eastAsia="Times New Roman" w:hAnsi="Times New Roman" w:cs="Times New Roman"/>
+          <w:b/>
+          <w:bCs/>
+          <w:sz w:val="24"/>
+          <w:szCs w:val="24"/>
+          <w:lang w:val="en-US" w:eastAsia="fr-FR" w:bidi="ar-DZ"/>
+        </w:rPr>
+        <w:t xml:space="preserve">}  </w:t>
+      </w:r>
+      <w:r>
+        <w:rPr>
+          <w:rFonts w:ascii="Times New Roman" w:eastAsia="Times New Roman" w:hAnsi="Times New Roman" w:cs="Times New Roman" w:hint="cs"/>
+          <w:b/>
+          <w:bCs/>
+          <w:sz w:val="24"/>
+          <w:szCs w:val="24"/>
+          <w:rtl/>
+          <w:lang w:val="en-US" w:eastAsia="fr-FR" w:bidi="ar-DZ"/>
+        </w:rPr>
+        <w:t xml:space="preserve"> </w:t>
+      </w:r>
     </w:p>
     <w:p>
       <w:pPr>
         <w:bidi/>
-        <w:spacing w:after="0" w:line="240" w:lineRule="auto"/>
+        <w:spacing w:before="240" w:line="240" w:lineRule="auto"/>
         <w:ind w:hanging="602"/>
-        <w:jc w:val="lowKashida"/>
+        <w:jc w:val="center"/>
         <w:rPr>
           <w:rFonts w:ascii="Times New Roman" w:eastAsia="Times New Roman" w:hAnsi="Times New Roman" w:cs="Times New Roman"/>
           <w:b/>
           <w:bCs/>
           <w:sz w:val="32"/>
           <w:szCs w:val="32"/>
+          <w:u w:val="single"/>
           <w:rtl/>
           <w:lang w:eastAsia="fr-FR" w:bidi="ar-DZ"/>
         </w:rPr>
@@ -1545,22 +2138,24 @@
           <w:bCs/>
           <w:sz w:val="32"/>
           <w:szCs w:val="32"/>
-          <w:rtl/>
-          <w:lang w:eastAsia="fr-FR" w:bidi="ar-DZ"/>
-        </w:rPr>
-        <w:t>يقرر ما يل</w:t>
-      </w:r>
-      <w:r>
-        <w:rPr>
-          <w:rFonts w:ascii="Times New Roman" w:eastAsia="Times New Roman" w:hAnsi="Times New Roman" w:cs="Times New Roman" w:hint="eastAsia"/>
+          <w:u w:val="single"/>
+          <w:rtl/>
+          <w:lang w:eastAsia="fr-FR" w:bidi="ar-DZ"/>
+        </w:rPr>
+        <w:t>ي</w:t>
+      </w:r>
+      <w:r>
+        <w:rPr>
+          <w:rFonts w:ascii="Times New Roman" w:eastAsia="Times New Roman" w:hAnsi="Times New Roman" w:cs="Times New Roman" w:hint="cs"/>
           <w:b/>
           <w:bCs/>
           <w:sz w:val="32"/>
           <w:szCs w:val="32"/>
-          <w:rtl/>
-          <w:lang w:eastAsia="fr-FR" w:bidi="ar-DZ"/>
-        </w:rPr>
-        <w:t>ي</w:t>
+          <w:u w:val="single"/>
+          <w:rtl/>
+          <w:lang w:eastAsia="fr-FR" w:bidi="ar-DZ"/>
+        </w:rPr>
+        <w:t>ــ</w:t>
       </w:r>
       <w:r>
         <w:rPr>
@@ -1569,18 +2164,124 @@
           <w:bCs/>
           <w:sz w:val="32"/>
           <w:szCs w:val="32"/>
-          <w:rtl/>
-          <w:lang w:eastAsia="fr-FR" w:bidi="ar-DZ"/>
-        </w:rPr>
-        <w:t> </w:t>
-      </w:r>
-      <w:r>
-        <w:rPr>
-          <w:rFonts w:ascii="Times New Roman" w:eastAsia="Times New Roman" w:hAnsi="Times New Roman" w:cs="Times New Roman"/>
+          <w:u w:val="single"/>
+          <w:rtl/>
+          <w:lang w:eastAsia="fr-FR" w:bidi="ar-DZ"/>
+        </w:rPr>
+        <w:t>ق</w:t>
+      </w:r>
+      <w:r>
+        <w:rPr>
+          <w:rFonts w:ascii="Times New Roman" w:eastAsia="Times New Roman" w:hAnsi="Times New Roman" w:cs="Times New Roman" w:hint="cs"/>
           <w:b/>
           <w:bCs/>
           <w:sz w:val="32"/>
           <w:szCs w:val="32"/>
+          <w:u w:val="single"/>
+          <w:rtl/>
+          <w:lang w:eastAsia="fr-FR" w:bidi="ar-DZ"/>
+        </w:rPr>
+        <w:t>ـــ</w:t>
+      </w:r>
+      <w:r>
+        <w:rPr>
+          <w:rFonts w:ascii="Times New Roman" w:eastAsia="Times New Roman" w:hAnsi="Times New Roman" w:cs="Times New Roman" w:hint="cs"/>
+          <w:b/>
+          <w:bCs/>
+          <w:sz w:val="32"/>
+          <w:szCs w:val="32"/>
+          <w:u w:val="single"/>
+          <w:rtl/>
+          <w:lang w:eastAsia="fr-FR" w:bidi="ar-DZ"/>
+        </w:rPr>
+        <w:t>رر م</w:t>
+      </w:r>
+      <w:r>
+        <w:rPr>
+          <w:rFonts w:ascii="Times New Roman" w:eastAsia="Times New Roman" w:hAnsi="Times New Roman" w:cs="Times New Roman" w:hint="cs"/>
+          <w:b/>
+          <w:bCs/>
+          <w:sz w:val="32"/>
+          <w:szCs w:val="32"/>
+          <w:u w:val="single"/>
+          <w:rtl/>
+          <w:lang w:eastAsia="fr-FR" w:bidi="ar-DZ"/>
+        </w:rPr>
+        <w:t>ــ</w:t>
+      </w:r>
+      <w:r>
+        <w:rPr>
+          <w:rFonts w:ascii="Times New Roman" w:eastAsia="Times New Roman" w:hAnsi="Times New Roman" w:cs="Times New Roman" w:hint="cs"/>
+          <w:b/>
+          <w:bCs/>
+          <w:sz w:val="32"/>
+          <w:szCs w:val="32"/>
+          <w:u w:val="single"/>
+          <w:rtl/>
+          <w:lang w:eastAsia="fr-FR" w:bidi="ar-DZ"/>
+        </w:rPr>
+        <w:t>ا ي</w:t>
+      </w:r>
+      <w:r>
+        <w:rPr>
+          <w:rFonts w:ascii="Times New Roman" w:eastAsia="Times New Roman" w:hAnsi="Times New Roman" w:cs="Times New Roman" w:hint="cs"/>
+          <w:b/>
+          <w:bCs/>
+          <w:sz w:val="32"/>
+          <w:szCs w:val="32"/>
+          <w:u w:val="single"/>
+          <w:rtl/>
+          <w:lang w:eastAsia="fr-FR" w:bidi="ar-DZ"/>
+        </w:rPr>
+        <w:t>ـــ</w:t>
+      </w:r>
+      <w:r>
+        <w:rPr>
+          <w:rFonts w:ascii="Times New Roman" w:eastAsia="Times New Roman" w:hAnsi="Times New Roman" w:cs="Times New Roman" w:hint="cs"/>
+          <w:b/>
+          <w:bCs/>
+          <w:sz w:val="32"/>
+          <w:szCs w:val="32"/>
+          <w:u w:val="single"/>
+          <w:rtl/>
+          <w:lang w:eastAsia="fr-FR" w:bidi="ar-DZ"/>
+        </w:rPr>
+        <w:t>ل</w:t>
+      </w:r>
+      <w:r>
+        <w:rPr>
+          <w:rFonts w:ascii="Times New Roman" w:eastAsia="Times New Roman" w:hAnsi="Times New Roman" w:cs="Times New Roman" w:hint="eastAsia"/>
+          <w:b/>
+          <w:bCs/>
+          <w:sz w:val="32"/>
+          <w:szCs w:val="32"/>
+          <w:u w:val="single"/>
+          <w:rtl/>
+          <w:lang w:eastAsia="fr-FR" w:bidi="ar-DZ"/>
+        </w:rPr>
+        <w:t>ي</w:t>
+      </w:r>
+      <w:r>
+        <w:rPr>
+          <w:rFonts w:ascii="Times New Roman" w:eastAsia="Times New Roman" w:hAnsi="Times New Roman" w:cs="Times New Roman" w:hint="cs"/>
+          <w:b/>
+          <w:bCs/>
+          <w:sz w:val="32"/>
+          <w:szCs w:val="32"/>
+          <w:u w:val="single"/>
+          <w:rtl/>
+          <w:lang w:eastAsia="fr-FR" w:bidi="ar-DZ"/>
+        </w:rPr>
+        <w:t> </w:t>
+      </w:r>
+      <w:r>
+        <w:rPr>
+          <w:rFonts w:ascii="Times New Roman" w:eastAsia="Times New Roman" w:hAnsi="Times New Roman" w:cs="Times New Roman"/>
+          <w:b/>
+          <w:bCs/>
+          <w:sz w:val="32"/>
+          <w:szCs w:val="32"/>
+          <w:u w:val="single"/>
           <w:lang w:eastAsia="fr-FR" w:bidi="ar-DZ"/>
         </w:rPr>
         <w:t>:</w:t>
@@ -1589,162 +2290,318 @@
     <w:p>
       <w:pPr>
         <w:bidi/>
-        <w:spacing w:after="0" w:line="240" w:lineRule="auto"/>
-        <w:ind w:hanging="602"/>
-        <w:jc w:val="lowKashida"/>
-        <w:rPr>
-          <w:rFonts w:ascii="Times New Roman" w:eastAsia="Times New Roman" w:hAnsi="Times New Roman" w:cs="Times New Roman"/>
-          <w:b/>
-          <w:bCs/>
-          <w:sz w:val="24"/>
-          <w:szCs w:val="24"/>
-          <w:rtl/>
-          <w:lang w:eastAsia="fr-FR" w:bidi="ar-DZ"/>
+        <w:spacing w:before="240" w:after="0" w:line="360" w:lineRule="auto"/>
+        <w:ind w:left="-568" w:hanging="34"/>
+        <w:rPr>
+          <w:rFonts w:ascii="Times New Roman" w:eastAsia="Times New Roman" w:hAnsi="Times New Roman" w:cs="Times New Roman"/>
+          <w:b/>
+          <w:bCs/>
+          <w:sz w:val="24"/>
+          <w:szCs w:val="24"/>
+          <w:rtl/>
+          <w:lang w:val="en-US" w:eastAsia="fr-FR" w:bidi="ar-DZ"/>
         </w:rPr>
       </w:pPr>
-    </w:p>
-    <w:p>
-      <w:pPr>
-        <w:bidi/>
-        <w:spacing w:after="0" w:line="360" w:lineRule="auto"/>
-        <w:ind w:left="-568" w:hanging="34"/>
-        <w:rPr>
-          <w:rFonts w:ascii="Times New Roman" w:eastAsia="Times New Roman" w:hAnsi="Times New Roman" w:cs="Times New Roman"/>
-          <w:b/>
-          <w:bCs/>
-          <w:sz w:val="24"/>
-          <w:szCs w:val="24"/>
-          <w:rtl/>
+      <w:r>
+        <w:rPr>
+          <w:rFonts w:ascii="Times New Roman" w:eastAsia="Times New Roman" w:hAnsi="Times New Roman" w:cs="Times New Roman" w:hint="cs"/>
+          <w:b/>
+          <w:bCs/>
+          <w:sz w:val="24"/>
+          <w:szCs w:val="24"/>
+          <w:u w:val="single"/>
+          <w:rtl/>
+          <w:lang w:eastAsia="fr-FR" w:bidi="ar-DZ"/>
+        </w:rPr>
+        <w:t xml:space="preserve">المادة </w:t>
+      </w:r>
+      <w:proofErr w:type="spellStart"/>
+      <w:r>
+        <w:rPr>
+          <w:rFonts w:ascii="Times New Roman" w:eastAsia="Times New Roman" w:hAnsi="Times New Roman" w:cs="Times New Roman" w:hint="cs"/>
+          <w:b/>
+          <w:bCs/>
+          <w:sz w:val="24"/>
+          <w:szCs w:val="24"/>
+          <w:u w:val="single"/>
+          <w:rtl/>
+          <w:lang w:eastAsia="fr-FR" w:bidi="ar-DZ"/>
+        </w:rPr>
+        <w:t>الاولى</w:t>
+      </w:r>
+      <w:proofErr w:type="spellEnd"/>
+      <w:r>
+        <w:rPr>
+          <w:rFonts w:ascii="Times New Roman" w:eastAsia="Times New Roman" w:hAnsi="Times New Roman" w:cs="Times New Roman"/>
+          <w:b/>
+          <w:bCs/>
+          <w:sz w:val="24"/>
+          <w:szCs w:val="24"/>
+          <w:lang w:eastAsia="fr-FR" w:bidi="ar-DZ"/>
+        </w:rPr>
+        <w:t xml:space="preserve">: </w:t>
+      </w:r>
+      <w:r>
+        <w:rPr>
+          <w:rFonts w:ascii="Times New Roman" w:eastAsia="Times New Roman" w:hAnsi="Times New Roman" w:cs="Times New Roman" w:hint="cs"/>
+          <w:b/>
+          <w:bCs/>
+          <w:sz w:val="24"/>
+          <w:szCs w:val="24"/>
+          <w:rtl/>
+          <w:lang w:eastAsia="fr-FR" w:bidi="ar-DZ"/>
+        </w:rPr>
+        <w:t xml:space="preserve"> توقف نهائيا المنحة المالية المقدرة ب</w:t>
+      </w:r>
+      <w:r>
+        <w:rPr>
+          <w:rFonts w:ascii="Times New Roman" w:eastAsia="Times New Roman" w:hAnsi="Times New Roman" w:cs="Times New Roman" w:hint="cs"/>
+          <w:b/>
+          <w:bCs/>
+          <w:sz w:val="24"/>
+          <w:szCs w:val="24"/>
+          <w:rtl/>
+          <w:lang w:eastAsia="fr-FR" w:bidi="ar-DZ"/>
+        </w:rPr>
+        <w:t>عشرة</w:t>
+      </w:r>
+      <w:r>
+        <w:rPr>
+          <w:rFonts w:ascii="Times New Roman" w:eastAsia="Times New Roman" w:hAnsi="Times New Roman" w:cs="Times New Roman" w:hint="cs"/>
+          <w:b/>
+          <w:bCs/>
+          <w:sz w:val="24"/>
+          <w:szCs w:val="24"/>
+          <w:rtl/>
+          <w:lang w:eastAsia="fr-FR" w:bidi="ar-DZ"/>
+        </w:rPr>
+        <w:t xml:space="preserve"> </w:t>
+      </w:r>
+      <w:proofErr w:type="spellStart"/>
+      <w:r>
+        <w:rPr>
+          <w:rFonts w:ascii="Times New Roman" w:eastAsia="Times New Roman" w:hAnsi="Times New Roman" w:cs="Times New Roman" w:hint="cs"/>
+          <w:b/>
+          <w:bCs/>
+          <w:sz w:val="24"/>
+          <w:szCs w:val="24"/>
+          <w:rtl/>
+          <w:lang w:eastAsia="fr-FR" w:bidi="ar-DZ"/>
+        </w:rPr>
+        <w:t>الاف</w:t>
+      </w:r>
+      <w:proofErr w:type="spellEnd"/>
+      <w:r>
+        <w:rPr>
+          <w:rFonts w:ascii="Times New Roman" w:eastAsia="Times New Roman" w:hAnsi="Times New Roman" w:cs="Times New Roman" w:hint="cs"/>
+          <w:b/>
+          <w:bCs/>
+          <w:sz w:val="24"/>
+          <w:szCs w:val="24"/>
+          <w:rtl/>
+          <w:lang w:eastAsia="fr-FR" w:bidi="ar-DZ"/>
+        </w:rPr>
+        <w:t xml:space="preserve"> دينار </w:t>
+      </w:r>
+      <w:proofErr w:type="spellStart"/>
+      <w:r>
+        <w:rPr>
+          <w:rFonts w:ascii="Times New Roman" w:eastAsia="Times New Roman" w:hAnsi="Times New Roman" w:cs="Times New Roman" w:hint="cs"/>
+          <w:b/>
+          <w:bCs/>
+          <w:sz w:val="24"/>
+          <w:szCs w:val="24"/>
+          <w:rtl/>
+          <w:lang w:eastAsia="fr-FR" w:bidi="ar-DZ"/>
+        </w:rPr>
+        <w:t>جزاىري</w:t>
+      </w:r>
+      <w:proofErr w:type="spellEnd"/>
+      <w:r>
+        <w:rPr>
+          <w:rFonts w:ascii="Times New Roman" w:eastAsia="Times New Roman" w:hAnsi="Times New Roman" w:cs="Times New Roman" w:hint="cs"/>
+          <w:b/>
+          <w:bCs/>
+          <w:sz w:val="24"/>
+          <w:szCs w:val="24"/>
+          <w:rtl/>
+          <w:lang w:eastAsia="fr-FR" w:bidi="ar-DZ"/>
+        </w:rPr>
+        <w:t xml:space="preserve"> (</w:t>
+      </w:r>
+      <w:r>
+        <w:rPr>
+          <w:rFonts w:ascii="Times New Roman" w:eastAsia="Times New Roman" w:hAnsi="Times New Roman" w:cs="Times New Roman" w:hint="cs"/>
+          <w:b/>
+          <w:bCs/>
+          <w:sz w:val="24"/>
+          <w:szCs w:val="24"/>
+          <w:rtl/>
+          <w:lang w:eastAsia="fr-FR" w:bidi="ar-DZ"/>
+        </w:rPr>
+        <w:t>10.</w:t>
+      </w:r>
+      <w:r>
+        <w:rPr>
+          <w:rFonts w:ascii="Times New Roman" w:eastAsia="Times New Roman" w:hAnsi="Times New Roman" w:cs="Times New Roman" w:hint="cs"/>
+          <w:b/>
+          <w:bCs/>
+          <w:sz w:val="24"/>
+          <w:szCs w:val="24"/>
+          <w:rtl/>
+          <w:lang w:eastAsia="fr-FR" w:bidi="ar-DZ"/>
+        </w:rPr>
+        <w:t xml:space="preserve">000دج ) شهريا المخصصة  السيد(ة) </w:t>
+      </w:r>
+      <w:r>
+        <w:rPr>
+          <w:rFonts w:ascii="Times New Roman" w:eastAsia="Times New Roman" w:hAnsi="Times New Roman" w:cs="Times New Roman"/>
+          <w:b/>
+          <w:bCs/>
+          <w:sz w:val="24"/>
+          <w:szCs w:val="24"/>
+          <w:lang w:eastAsia="fr-FR" w:bidi="ar-DZ"/>
+        </w:rPr>
+        <w:t xml:space="preserve">  </w:t>
+      </w:r>
+      <w:r>
+        <w:rPr>
+          <w:rFonts w:ascii="Times New Roman" w:eastAsia="Times New Roman" w:hAnsi="Times New Roman" w:cs="Times New Roman"/>
+          <w:b/>
+          <w:bCs/>
+          <w:sz w:val="24"/>
+          <w:szCs w:val="24"/>
+          <w:lang w:eastAsia="fr-FR" w:bidi="ar-DZ"/>
+        </w:rPr>
+        <w:t>${</w:t>
+      </w:r>
+      <w:proofErr w:type="spellStart"/>
+      <w:r>
+        <w:rPr>
+          <w:rFonts w:ascii="Times New Roman" w:eastAsia="Times New Roman" w:hAnsi="Times New Roman" w:cs="Times New Roman"/>
+          <w:b/>
+          <w:bCs/>
+          <w:sz w:val="24"/>
+          <w:szCs w:val="24"/>
+          <w:lang w:eastAsia="fr-FR" w:bidi="ar-DZ"/>
+        </w:rPr>
+        <w:t>nomAr</w:t>
+      </w:r>
+      <w:proofErr w:type="spellEnd"/>
+      <w:r>
+        <w:rPr>
+          <w:rFonts w:ascii="Times New Roman" w:eastAsia="Times New Roman" w:hAnsi="Times New Roman" w:cs="Times New Roman"/>
+          <w:b/>
+          <w:bCs/>
+          <w:sz w:val="24"/>
+          <w:szCs w:val="24"/>
+          <w:lang w:eastAsia="fr-FR" w:bidi="ar-DZ"/>
+        </w:rPr>
+        <w:t xml:space="preserve">} </w:t>
+      </w:r>
+      <w:r>
+        <w:rPr>
+          <w:rFonts w:ascii="Times New Roman" w:eastAsia="Times New Roman" w:hAnsi="Times New Roman" w:cs="Times New Roman"/>
+          <w:b/>
+          <w:bCs/>
+          <w:sz w:val="24"/>
+          <w:szCs w:val="24"/>
+          <w:lang w:eastAsia="fr-FR" w:bidi="ar-DZ"/>
+        </w:rPr>
+        <w:t xml:space="preserve">   </w:t>
+      </w:r>
+      <w:r>
+        <w:rPr>
+          <w:rFonts w:ascii="Times New Roman" w:eastAsia="Times New Roman" w:hAnsi="Times New Roman" w:cs="Times New Roman"/>
+          <w:b/>
+          <w:bCs/>
+          <w:sz w:val="24"/>
+          <w:szCs w:val="24"/>
           <w:lang w:val="en-US" w:eastAsia="fr-FR" w:bidi="ar-DZ"/>
         </w:rPr>
-      </w:pPr>
-      <w:r>
-        <w:rPr>
-          <w:rFonts w:ascii="Times New Roman" w:eastAsia="Times New Roman" w:hAnsi="Times New Roman" w:cs="Times New Roman" w:hint="cs"/>
-          <w:b/>
-          <w:bCs/>
-          <w:sz w:val="24"/>
-          <w:szCs w:val="24"/>
-          <w:u w:val="single"/>
-          <w:rtl/>
-          <w:lang w:eastAsia="fr-FR" w:bidi="ar-DZ"/>
-        </w:rPr>
-        <w:t>المادة الاولى</w:t>
-      </w:r>
-      <w:r>
-        <w:rPr>
-          <w:rFonts w:ascii="Times New Roman" w:eastAsia="Times New Roman" w:hAnsi="Times New Roman" w:cs="Times New Roman"/>
-          <w:b/>
-          <w:bCs/>
-          <w:sz w:val="24"/>
-          <w:szCs w:val="24"/>
-          <w:lang w:eastAsia="fr-FR" w:bidi="ar-DZ"/>
-        </w:rPr>
-        <w:t xml:space="preserve">: </w:t>
-      </w:r>
-      <w:r>
-        <w:rPr>
-          <w:rFonts w:ascii="Times New Roman" w:eastAsia="Times New Roman" w:hAnsi="Times New Roman" w:cs="Times New Roman" w:hint="cs"/>
-          <w:b/>
-          <w:bCs/>
-          <w:sz w:val="24"/>
-          <w:szCs w:val="24"/>
-          <w:rtl/>
-          <w:lang w:eastAsia="fr-FR" w:bidi="ar-DZ"/>
-        </w:rPr>
-        <w:t xml:space="preserve"> توقف نهائيا المنحة المالية المقدرة ب</w:t>
-      </w:r>
-      <w:r>
-        <w:rPr>
-          <w:rFonts w:ascii="Times New Roman" w:eastAsia="Times New Roman" w:hAnsi="Times New Roman" w:cs="Times New Roman" w:hint="cs"/>
-          <w:b/>
-          <w:bCs/>
-          <w:sz w:val="24"/>
-          <w:szCs w:val="24"/>
-          <w:rtl/>
-          <w:lang w:eastAsia="fr-FR" w:bidi="ar-DZ"/>
-        </w:rPr>
-        <w:t>عشرة</w:t>
-      </w:r>
-      <w:r>
-        <w:rPr>
-          <w:rFonts w:ascii="Times New Roman" w:eastAsia="Times New Roman" w:hAnsi="Times New Roman" w:cs="Times New Roman" w:hint="cs"/>
-          <w:b/>
-          <w:bCs/>
-          <w:sz w:val="24"/>
-          <w:szCs w:val="24"/>
-          <w:rtl/>
-          <w:lang w:eastAsia="fr-FR" w:bidi="ar-DZ"/>
-        </w:rPr>
-        <w:t xml:space="preserve"> الاف دينار جزاىري (</w:t>
-      </w:r>
-      <w:r>
-        <w:rPr>
-          <w:rFonts w:ascii="Times New Roman" w:eastAsia="Times New Roman" w:hAnsi="Times New Roman" w:cs="Times New Roman" w:hint="cs"/>
-          <w:b/>
-          <w:bCs/>
-          <w:sz w:val="24"/>
-          <w:szCs w:val="24"/>
-          <w:rtl/>
-          <w:lang w:eastAsia="fr-FR" w:bidi="ar-DZ"/>
-        </w:rPr>
-        <w:t>10.</w:t>
-      </w:r>
-      <w:r>
-        <w:rPr>
-          <w:rFonts w:ascii="Times New Roman" w:eastAsia="Times New Roman" w:hAnsi="Times New Roman" w:cs="Times New Roman" w:hint="cs"/>
-          <w:b/>
-          <w:bCs/>
-          <w:sz w:val="24"/>
-          <w:szCs w:val="24"/>
-          <w:rtl/>
-          <w:lang w:eastAsia="fr-FR" w:bidi="ar-DZ"/>
-        </w:rPr>
-        <w:t xml:space="preserve">000دج ) شهريا المخصصة  السيد(ة) </w:t>
-      </w:r>
-      <w:r>
-        <w:rPr>
-          <w:rFonts w:ascii="Times New Roman" w:eastAsia="Times New Roman" w:hAnsi="Times New Roman" w:cs="Times New Roman"/>
-          <w:b/>
-          <w:bCs/>
-          <w:sz w:val="24"/>
-          <w:szCs w:val="24"/>
-          <w:lang w:eastAsia="fr-FR" w:bidi="ar-DZ"/>
+        <w:t>${</w:t>
+      </w:r>
+      <w:proofErr w:type="spellStart"/>
+      <w:r>
+        <w:rPr>
+          <w:rFonts w:ascii="Times New Roman" w:eastAsia="Times New Roman" w:hAnsi="Times New Roman" w:cs="Times New Roman"/>
+          <w:b/>
+          <w:bCs/>
+          <w:sz w:val="24"/>
+          <w:szCs w:val="24"/>
+          <w:lang w:val="en-US" w:eastAsia="fr-FR" w:bidi="ar-DZ"/>
+        </w:rPr>
+        <w:t>prenomAr</w:t>
+      </w:r>
+      <w:proofErr w:type="spellEnd"/>
+      <w:r>
+        <w:rPr>
+          <w:rFonts w:ascii="Times New Roman" w:eastAsia="Times New Roman" w:hAnsi="Times New Roman" w:cs="Times New Roman"/>
+          <w:b/>
+          <w:bCs/>
+          <w:sz w:val="24"/>
+          <w:szCs w:val="24"/>
+          <w:lang w:val="en-US" w:eastAsia="fr-FR" w:bidi="ar-DZ"/>
+        </w:rPr>
+        <w:t>}</w:t>
+      </w:r>
+      <w:r>
+        <w:rPr>
+          <w:rFonts w:ascii="Times New Roman" w:eastAsia="Times New Roman" w:hAnsi="Times New Roman" w:cs="Times New Roman"/>
+          <w:b/>
+          <w:bCs/>
+          <w:sz w:val="24"/>
+          <w:szCs w:val="24"/>
+          <w:lang w:val="en-US" w:eastAsia="fr-FR" w:bidi="ar-DZ"/>
         </w:rPr>
         <w:t xml:space="preserve">  </w:t>
       </w:r>
       <w:r>
         <w:rPr>
-          <w:rFonts w:ascii="Times New Roman" w:eastAsia="Times New Roman" w:hAnsi="Times New Roman" w:cs="Times New Roman"/>
-          <w:b/>
-          <w:bCs/>
-          <w:sz w:val="24"/>
-          <w:szCs w:val="24"/>
-          <w:lang w:eastAsia="fr-FR" w:bidi="ar-DZ"/>
-        </w:rPr>
-        <w:t xml:space="preserve">${nomAr} </w:t>
-      </w:r>
-      <w:r>
-        <w:rPr>
-          <w:rFonts w:ascii="Times New Roman" w:eastAsia="Times New Roman" w:hAnsi="Times New Roman" w:cs="Times New Roman"/>
-          <w:b/>
-          <w:bCs/>
-          <w:sz w:val="24"/>
-          <w:szCs w:val="24"/>
-          <w:lang w:eastAsia="fr-FR" w:bidi="ar-DZ"/>
-        </w:rPr>
-        <w:t xml:space="preserve">   </w:t>
-      </w:r>
-      <w:r>
-        <w:rPr>
-          <w:rFonts w:ascii="Times New Roman" w:eastAsia="Times New Roman" w:hAnsi="Times New Roman" w:cs="Times New Roman"/>
-          <w:b/>
-          <w:bCs/>
-          <w:sz w:val="24"/>
-          <w:szCs w:val="24"/>
+          <w:rFonts w:ascii="Times New Roman" w:eastAsia="Times New Roman" w:hAnsi="Times New Roman" w:cs="Times New Roman" w:hint="cs"/>
+          <w:b/>
+          <w:bCs/>
+          <w:sz w:val="24"/>
+          <w:szCs w:val="24"/>
+          <w:rtl/>
           <w:lang w:val="en-US" w:eastAsia="fr-FR" w:bidi="ar-DZ"/>
         </w:rPr>
-        <w:t>${prenomAr}</w:t>
+        <w:t xml:space="preserve"> </w:t>
+      </w:r>
+      <w:r>
+        <w:rPr>
+          <w:rFonts w:ascii="Times New Roman" w:eastAsia="Times New Roman" w:hAnsi="Times New Roman" w:cs="Times New Roman" w:hint="cs"/>
+          <w:b/>
+          <w:bCs/>
+          <w:sz w:val="24"/>
+          <w:szCs w:val="24"/>
+          <w:rtl/>
+          <w:lang w:eastAsia="fr-FR" w:bidi="ar-DZ"/>
+        </w:rPr>
+        <w:t>المولود (ة)</w:t>
+      </w:r>
+      <w:r>
+        <w:rPr>
+          <w:rFonts w:ascii="Times New Roman" w:eastAsia="Times New Roman" w:hAnsi="Times New Roman" w:cs="Times New Roman"/>
+          <w:b/>
+          <w:bCs/>
+          <w:sz w:val="24"/>
+          <w:szCs w:val="24"/>
+          <w:lang w:eastAsia="fr-FR" w:bidi="ar-DZ"/>
+        </w:rPr>
+        <w:t xml:space="preserve"> </w:t>
+      </w:r>
+      <w:r>
+        <w:rPr>
+          <w:rFonts w:ascii="Times New Roman" w:eastAsia="Times New Roman" w:hAnsi="Times New Roman" w:cs="Times New Roman" w:hint="cs"/>
+          <w:b/>
+          <w:bCs/>
+          <w:sz w:val="24"/>
+          <w:szCs w:val="24"/>
+          <w:rtl/>
+          <w:lang w:eastAsia="fr-FR" w:bidi="ar-DZ"/>
+        </w:rPr>
+        <w:t xml:space="preserve"> بتاريخ </w:t>
       </w:r>
       <w:r>
         <w:rPr>
@@ -1755,16 +2612,15 @@
           <w:szCs w:val="24"/>
           <w:lang w:val="en-US" w:eastAsia="fr-FR" w:bidi="ar-DZ"/>
         </w:rPr>
-        <w:t xml:space="preserve">  </w:t>
-      </w:r>
-      <w:r>
-        <w:rPr>
-          <w:rFonts w:ascii="Times New Roman" w:eastAsia="Times New Roman" w:hAnsi="Times New Roman" w:cs="Times New Roman" w:hint="cs"/>
-          <w:b/>
-          <w:bCs/>
-          <w:sz w:val="24"/>
-          <w:szCs w:val="24"/>
-          <w:rtl/>
+        <w:t>${dob}</w:t>
+      </w:r>
+      <w:r>
+        <w:rPr>
+          <w:rFonts w:ascii="Times New Roman" w:eastAsia="Times New Roman" w:hAnsi="Times New Roman" w:cs="Times New Roman"/>
+          <w:b/>
+          <w:bCs/>
+          <w:sz w:val="24"/>
+          <w:szCs w:val="24"/>
           <w:lang w:val="en-US" w:eastAsia="fr-FR" w:bidi="ar-DZ"/>
         </w:rPr>
         <w:t xml:space="preserve"> </w:t>
@@ -1777,79 +2633,46 @@
           <w:sz w:val="24"/>
           <w:szCs w:val="24"/>
           <w:rtl/>
-          <w:lang w:eastAsia="fr-FR" w:bidi="ar-DZ"/>
-        </w:rPr>
-        <w:t>المولود (ة)</w:t>
-      </w:r>
-      <w:r>
-        <w:rPr>
-          <w:rFonts w:ascii="Times New Roman" w:eastAsia="Times New Roman" w:hAnsi="Times New Roman" w:cs="Times New Roman"/>
-          <w:b/>
-          <w:bCs/>
-          <w:sz w:val="24"/>
-          <w:szCs w:val="24"/>
-          <w:lang w:eastAsia="fr-FR" w:bidi="ar-DZ"/>
-        </w:rPr>
-        <w:t xml:space="preserve"> </w:t>
-      </w:r>
-      <w:r>
-        <w:rPr>
-          <w:rFonts w:ascii="Times New Roman" w:eastAsia="Times New Roman" w:hAnsi="Times New Roman" w:cs="Times New Roman" w:hint="cs"/>
-          <w:b/>
-          <w:bCs/>
-          <w:sz w:val="24"/>
-          <w:szCs w:val="24"/>
-          <w:rtl/>
-          <w:lang w:eastAsia="fr-FR" w:bidi="ar-DZ"/>
-        </w:rPr>
-        <w:t xml:space="preserve"> بتاريخ </w:t>
-      </w:r>
-      <w:r>
-        <w:rPr>
-          <w:rFonts w:ascii="Times New Roman" w:eastAsia="Times New Roman" w:hAnsi="Times New Roman" w:cs="Times New Roman"/>
-          <w:b/>
-          <w:bCs/>
-          <w:sz w:val="24"/>
-          <w:szCs w:val="24"/>
           <w:lang w:val="en-US" w:eastAsia="fr-FR" w:bidi="ar-DZ"/>
         </w:rPr>
-        <w:t>${dob}</w:t>
-      </w:r>
-      <w:r>
-        <w:rPr>
-          <w:rFonts w:ascii="Times New Roman" w:eastAsia="Times New Roman" w:hAnsi="Times New Roman" w:cs="Times New Roman"/>
-          <w:b/>
-          <w:bCs/>
-          <w:sz w:val="24"/>
-          <w:szCs w:val="24"/>
+        <w:t xml:space="preserve"> ف</w:t>
+      </w:r>
+      <w:r>
+        <w:rPr>
+          <w:rFonts w:ascii="Times New Roman" w:eastAsia="Times New Roman" w:hAnsi="Times New Roman" w:cs="Times New Roman" w:hint="cs"/>
+          <w:b/>
+          <w:bCs/>
+          <w:sz w:val="24"/>
+          <w:szCs w:val="24"/>
+          <w:rtl/>
           <w:lang w:val="en-US" w:eastAsia="fr-FR" w:bidi="ar-DZ"/>
         </w:rPr>
-        <w:t xml:space="preserve"> </w:t>
-      </w:r>
-      <w:r>
-        <w:rPr>
-          <w:rFonts w:ascii="Times New Roman" w:eastAsia="Times New Roman" w:hAnsi="Times New Roman" w:cs="Times New Roman" w:hint="cs"/>
-          <w:b/>
-          <w:bCs/>
-          <w:sz w:val="24"/>
-          <w:szCs w:val="24"/>
-          <w:rtl/>
+        <w:t xml:space="preserve">ي </w:t>
+      </w:r>
+      <w:r>
+        <w:rPr>
+          <w:rFonts w:ascii="Times New Roman" w:eastAsia="Times New Roman" w:hAnsi="Times New Roman" w:cs="Times New Roman"/>
+          <w:b/>
+          <w:bCs/>
+          <w:sz w:val="24"/>
+          <w:szCs w:val="24"/>
           <w:lang w:val="en-US" w:eastAsia="fr-FR" w:bidi="ar-DZ"/>
         </w:rPr>
-        <w:t xml:space="preserve"> ف</w:t>
-      </w:r>
-      <w:r>
-        <w:rPr>
-          <w:rFonts w:ascii="Times New Roman" w:eastAsia="Times New Roman" w:hAnsi="Times New Roman" w:cs="Times New Roman" w:hint="cs"/>
-          <w:b/>
-          <w:bCs/>
-          <w:sz w:val="24"/>
-          <w:szCs w:val="24"/>
-          <w:rtl/>
+        <w:t>${</w:t>
+      </w:r>
+      <w:proofErr w:type="spellStart"/>
+      <w:r>
+        <w:rPr>
+          <w:rFonts w:ascii="Times New Roman" w:eastAsia="Times New Roman" w:hAnsi="Times New Roman" w:cs="Times New Roman"/>
+          <w:b/>
+          <w:bCs/>
+          <w:sz w:val="24"/>
+          <w:szCs w:val="24"/>
           <w:lang w:val="en-US" w:eastAsia="fr-FR" w:bidi="ar-DZ"/>
         </w:rPr>
-        <w:t xml:space="preserve">ي </w:t>
-      </w:r>
+        <w:t>communeNaisAR</w:t>
+      </w:r>
+      <w:proofErr w:type="spellEnd"/>
       <w:r>
         <w:rPr>
           <w:rFonts w:ascii="Times New Roman" w:eastAsia="Times New Roman" w:hAnsi="Times New Roman" w:cs="Times New Roman"/>
@@ -1859,7 +2682,7 @@
           <w:szCs w:val="24"/>
           <w:lang w:val="en-US" w:eastAsia="fr-FR" w:bidi="ar-DZ"/>
         </w:rPr>
-        <w:t>${communeNaisAR}</w:t>
+        <w:t>}</w:t>
       </w:r>
       <w:bookmarkStart w:id="0" w:name="_GoBack"/>
       <w:bookmarkEnd w:id="0"/>
@@ -1896,7 +2719,31 @@
           <w:szCs w:val="24"/>
           <w:lang w:eastAsia="fr-FR" w:bidi="ar-DZ"/>
         </w:rPr>
-        <w:t>${dateSusp}</w:t>
+        <w:t>${</w:t>
+      </w:r>
+      <w:proofErr w:type="spellStart"/>
+      <w:r>
+        <w:rPr>
+          <w:rFonts w:ascii="Times New Roman" w:eastAsia="Times New Roman" w:hAnsi="Times New Roman" w:cs="Times New Roman"/>
+          <w:b/>
+          <w:bCs/>
+          <w:sz w:val="24"/>
+          <w:szCs w:val="24"/>
+          <w:lang w:eastAsia="fr-FR" w:bidi="ar-DZ"/>
+        </w:rPr>
+        <w:t>dateSusp</w:t>
+      </w:r>
+      <w:proofErr w:type="spellEnd"/>
+      <w:r>
+        <w:rPr>
+          <w:rFonts w:ascii="Times New Roman" w:eastAsia="Times New Roman" w:hAnsi="Times New Roman" w:cs="Times New Roman"/>
+          <w:b/>
+          <w:bCs/>
+          <w:sz w:val="24"/>
+          <w:szCs w:val="24"/>
+          <w:lang w:eastAsia="fr-FR" w:bidi="ar-DZ"/>
+        </w:rPr>
+        <w:t>}</w:t>
       </w:r>
       <w:r>
         <w:rPr>
@@ -2007,19 +2854,97 @@
           <w:rtl/>
           <w:lang w:eastAsia="fr-FR" w:bidi="ar-DZ"/>
         </w:rPr>
-        <w:t xml:space="preserve"> يكلف رئيس مصلحة حماية الاشخاص المعوقين</w:t>
-      </w:r>
-      <w:r>
-        <w:rPr>
-          <w:rFonts w:ascii="Times New Roman" w:eastAsia="Times New Roman" w:hAnsi="Times New Roman" w:cs="Times New Roman" w:hint="cs"/>
-          <w:b/>
-          <w:bCs/>
-          <w:sz w:val="24"/>
-          <w:szCs w:val="24"/>
-          <w:rtl/>
-          <w:lang w:eastAsia="fr-FR" w:bidi="ar-DZ"/>
-        </w:rPr>
-        <w:t xml:space="preserve"> وترقيتهم بتنفيد هدا المقرار . </w:t>
+        <w:t xml:space="preserve"> يكلف رئيس مصلحة حماية </w:t>
+      </w:r>
+      <w:proofErr w:type="spellStart"/>
+      <w:r>
+        <w:rPr>
+          <w:rFonts w:ascii="Times New Roman" w:eastAsia="Times New Roman" w:hAnsi="Times New Roman" w:cs="Times New Roman" w:hint="cs"/>
+          <w:b/>
+          <w:bCs/>
+          <w:sz w:val="24"/>
+          <w:szCs w:val="24"/>
+          <w:rtl/>
+          <w:lang w:eastAsia="fr-FR" w:bidi="ar-DZ"/>
+        </w:rPr>
+        <w:t>الاشخاص</w:t>
+      </w:r>
+      <w:proofErr w:type="spellEnd"/>
+      <w:r>
+        <w:rPr>
+          <w:rFonts w:ascii="Times New Roman" w:eastAsia="Times New Roman" w:hAnsi="Times New Roman" w:cs="Times New Roman" w:hint="cs"/>
+          <w:b/>
+          <w:bCs/>
+          <w:sz w:val="24"/>
+          <w:szCs w:val="24"/>
+          <w:rtl/>
+          <w:lang w:eastAsia="fr-FR" w:bidi="ar-DZ"/>
+        </w:rPr>
+        <w:t xml:space="preserve"> المعوقين</w:t>
+      </w:r>
+      <w:r>
+        <w:rPr>
+          <w:rFonts w:ascii="Times New Roman" w:eastAsia="Times New Roman" w:hAnsi="Times New Roman" w:cs="Times New Roman" w:hint="cs"/>
+          <w:b/>
+          <w:bCs/>
+          <w:sz w:val="24"/>
+          <w:szCs w:val="24"/>
+          <w:rtl/>
+          <w:lang w:eastAsia="fr-FR" w:bidi="ar-DZ"/>
+        </w:rPr>
+        <w:t xml:space="preserve"> وترقيتهم </w:t>
+      </w:r>
+      <w:proofErr w:type="spellStart"/>
+      <w:r>
+        <w:rPr>
+          <w:rFonts w:ascii="Times New Roman" w:eastAsia="Times New Roman" w:hAnsi="Times New Roman" w:cs="Times New Roman" w:hint="cs"/>
+          <w:b/>
+          <w:bCs/>
+          <w:sz w:val="24"/>
+          <w:szCs w:val="24"/>
+          <w:rtl/>
+          <w:lang w:eastAsia="fr-FR" w:bidi="ar-DZ"/>
+        </w:rPr>
+        <w:t>بتنفيد</w:t>
+      </w:r>
+      <w:proofErr w:type="spellEnd"/>
+      <w:r>
+        <w:rPr>
+          <w:rFonts w:ascii="Times New Roman" w:eastAsia="Times New Roman" w:hAnsi="Times New Roman" w:cs="Times New Roman" w:hint="cs"/>
+          <w:b/>
+          <w:bCs/>
+          <w:sz w:val="24"/>
+          <w:szCs w:val="24"/>
+          <w:rtl/>
+          <w:lang w:eastAsia="fr-FR" w:bidi="ar-DZ"/>
+        </w:rPr>
+        <w:t xml:space="preserve"> هدا </w:t>
+      </w:r>
+      <w:proofErr w:type="spellStart"/>
+      <w:r>
+        <w:rPr>
+          <w:rFonts w:ascii="Times New Roman" w:eastAsia="Times New Roman" w:hAnsi="Times New Roman" w:cs="Times New Roman" w:hint="cs"/>
+          <w:b/>
+          <w:bCs/>
+          <w:sz w:val="24"/>
+          <w:szCs w:val="24"/>
+          <w:rtl/>
+          <w:lang w:eastAsia="fr-FR" w:bidi="ar-DZ"/>
+        </w:rPr>
+        <w:t>المقرار</w:t>
+      </w:r>
+      <w:proofErr w:type="spellEnd"/>
+      <w:r>
+        <w:rPr>
+          <w:rFonts w:ascii="Times New Roman" w:eastAsia="Times New Roman" w:hAnsi="Times New Roman" w:cs="Times New Roman" w:hint="cs"/>
+          <w:b/>
+          <w:bCs/>
+          <w:sz w:val="24"/>
+          <w:szCs w:val="24"/>
+          <w:rtl/>
+          <w:lang w:eastAsia="fr-FR" w:bidi="ar-DZ"/>
+        </w:rPr>
+        <w:t xml:space="preserve"> . </w:t>
       </w:r>
     </w:p>
     <w:p>
@@ -2068,7 +2993,33 @@
           <w:rtl/>
           <w:lang w:eastAsia="fr-FR" w:bidi="ar-DZ"/>
         </w:rPr>
-        <w:t xml:space="preserve">                                                                                             حرر بعين تموشنت بتاريخ </w:t>
+        <w:t xml:space="preserve">                                                                                             حرر بعين </w:t>
+      </w:r>
+      <w:proofErr w:type="spellStart"/>
+      <w:r>
+        <w:rPr>
+          <w:rFonts w:ascii="Times New Roman" w:eastAsia="Times New Roman" w:hAnsi="Times New Roman" w:cs="Times New Roman" w:hint="cs"/>
+          <w:b/>
+          <w:bCs/>
+          <w:sz w:val="24"/>
+          <w:szCs w:val="24"/>
+          <w:rtl/>
+          <w:lang w:eastAsia="fr-FR" w:bidi="ar-DZ"/>
+        </w:rPr>
+        <w:t>تموشنت</w:t>
+      </w:r>
+      <w:proofErr w:type="spellEnd"/>
+      <w:r>
+        <w:rPr>
+          <w:rFonts w:ascii="Times New Roman" w:eastAsia="Times New Roman" w:hAnsi="Times New Roman" w:cs="Times New Roman" w:hint="cs"/>
+          <w:b/>
+          <w:bCs/>
+          <w:sz w:val="24"/>
+          <w:szCs w:val="24"/>
+          <w:rtl/>
+          <w:lang w:eastAsia="fr-FR" w:bidi="ar-DZ"/>
+        </w:rPr>
+        <w:t xml:space="preserve"> بتاريخ </w:t>
       </w:r>
     </w:p>
     <w:p>
@@ -2113,6 +3064,7 @@
         </w:rPr>
         <w:tab/>
       </w:r>
+      <w:proofErr w:type="gramStart"/>
       <w:r>
         <w:rPr>
           <w:rFonts w:ascii="Times New Roman" w:eastAsia="Times New Roman" w:hAnsi="Times New Roman" w:cs="Times New Roman" w:hint="cs"/>
@@ -2137,6 +3089,7 @@
         </w:rPr>
         <w:t>ر</w:t>
       </w:r>
+      <w:proofErr w:type="gramEnd"/>
       <w:r>
         <w:rPr>
           <w:rFonts w:ascii="Times New Roman" w:eastAsia="Times New Roman" w:hAnsi="Times New Roman" w:cs="Times New Roman" w:hint="cs"/>

</xml_diff>